<commit_message>
fix(pipeline): Correct "Date Produced" timestamp logic
The "Date Produced" timestamp in the final output was incorrect because it was being recorded at the end of the entire pipeline run, not after the master editor step. This overwrote the correct timestamp with a later one.

This commit fixes the issue by moving the `tracker.mark_pipeline_complete()` call to immediately after the `master_editor` step in `run_enhanced_pipeline.py`. This ensures the timestamp accurately reflects when the commentary content was finalized.

- Moved `mark_pipeline_complete()` to after the master editor step.
</commit_message>
<xml_diff>
--- a/output/test_psalm_1/psalm_001_commentary.docx
+++ b/output/test_psalm_1/psalm_001_commentary.docx
@@ -23,7 +23,7 @@
         <w:pStyle w:val="BodySans"/>
       </w:pPr>
       <w:r>
-        <w:t>Psalm 1 stands at the head of the Psalter not merely as a preface but as a threshold. It introduces the Psalms by presenting two ways—the way of the righteous and the way of the wicked—and by mapping those ways onto creation’s textures: a deeply rooted tree by channels of water, and chaff driven by wind. These images are not decorative. They embody the poem’s thesis that a life aligned with divine instruction participates in the grain of reality, while a life set against it tends toward insubstantiality and loss.</w:t>
+        <w:t>Psalm 1 is not merely the first poem in the Psalter; it is a threshold. The editors placed it where they did to teach us how to walk through the rest of the book. Its six verses sketch a moral map—two paths diverging from the first step—and then trace those paths to their ends. The poem’s simplicity is part of its power: a handful of images and a few favored Hebrew words carve out a landscape of counsel, company, and consequence.</w:t>
       </w:r>
     </w:p>
     <w:p>
@@ -31,7 +31,43 @@
         <w:pStyle w:val="BodySans"/>
       </w:pPr>
       <w:r>
-        <w:t>The opening line, ashrei ha’ish, “Happy the man,” signals wisdom instruction about human flourishing. The word ashrei (“happinesses,” a plural of intensity) occurs frequently in Scripture; here, the distinctive ashrei + ha’ish (“the man”) individualizes the programmatic exemplar. Notably, Psalm 2 ends with ashrei again—“Happy are all who take refuge in him” (2:12)—creating a frame around Psalms 1–2: personal character (Psalm 1) and public history (Psalm 2) are bound by the same promise of flourishing. The paired placement suggests editorial design, likely in a post-exilic setting when Torah devotion and hope for God’s kingship were interwoven. Yet Psalm 1’s claims are not confined to a particular moment. They are articulated through perennial metaphors of path, speech, water, wind, and tree.</w:t>
+        <w:t xml:space="preserve">The opening word, </w:t>
+      </w:r>
+      <w:r>
+        <w:rPr>
+          <w:i/>
+        </w:rPr>
+        <w:t>ashrei</w:t>
+      </w:r>
+      <w:r>
+        <w:t xml:space="preserve">—often rendered “happy,” “fortunate,” or “flourishing”—sets the tone. Unlike </w:t>
+      </w:r>
+      <w:r>
+        <w:rPr>
+          <w:i/>
+        </w:rPr>
+        <w:t>barukh</w:t>
+      </w:r>
+      <w:r>
+        <w:t xml:space="preserve"> (“blessed be...”), which is a benediction directed to or from God, </w:t>
+      </w:r>
+      <w:r>
+        <w:rPr>
+          <w:i/>
+        </w:rPr>
+        <w:t>ashrei</w:t>
+      </w:r>
+      <w:r>
+        <w:t xml:space="preserve"> functions as an exclamation about a person’s condition. The form is plural—“O the happinesses!”—a Hebrew way of speaking about a cluster of goods. That does not mean Psalm 1 celebrates self-made success. Across the Bible </w:t>
+      </w:r>
+      <w:r>
+        <w:rPr>
+          <w:i/>
+        </w:rPr>
+        <w:t>ashrei</w:t>
+      </w:r>
+      <w:r>
+        <w:t xml:space="preserve"> can mark the one who trusts or waits for God (Psalm 2:12; Isaiah 56:2). Here, too, “happiness” is tethered to a relation: the ongoing choice to keep company with God’s teaching.</w:t>
       </w:r>
     </w:p>
     <w:p>
@@ -39,7 +75,34 @@
         <w:pStyle w:val="BodySans"/>
       </w:pPr>
       <w:r>
-        <w:t>Verse 1 offers a crisp triad of negatives: the exemplary person “has not walked in the counsel of the wicked, nor stood in the path of sinners, nor sat in the seat of scoffers.” The successive verbs—walk, stand, sit—trace a movement from casual exposure through settled identity. In Hebrew, these are perfect forms (lo’ halakh… lo’ ‘amad… lo’ yashav) used gnomicly: they characterize a life-pattern, not a one-off choice. The terms chart social locations as well as actions: counsel (decision-making), path (habitual practice), seat (belonging, a company). The LXX’s striking rendering of “seat of scoffers” as “seat of pestilence” (καθέδρα λοιμῶν) hears in lētsim (“scoffers”) the danger of social contagion: mockery spreads. The verse is also crafted for the ear—the threefold lo’ (“not”), and the paired prepositions u- (“and in/and at”) marking the second and third cola—so that negation sets a cadence.</w:t>
+        <w:t>Verse 1 builds the danger in three beats: “who did not walk... did not stand... did not sit.” This is anaphora—the deliberate repetition of a phrase at the start of successive clauses—and it works like footsteps refusing to turn down the wrong road. The nouns ascend as well: counsel (the realm of ideas), way (habitual conduct), seat (belonging). So do the companions: the wicked (</w:t>
+      </w:r>
+      <w:r>
+        <w:rPr>
+          <w:i/>
+        </w:rPr>
+        <w:t>resha‘im</w:t>
+      </w:r>
+      <w:r>
+        <w:t>), the sinners (</w:t>
+      </w:r>
+      <w:r>
+        <w:rPr>
+          <w:i/>
+        </w:rPr>
+        <w:t>ḥatta’im</w:t>
+      </w:r>
+      <w:r>
+        <w:t>), the scoffers (</w:t>
+      </w:r>
+      <w:r>
+        <w:rPr>
+          <w:i/>
+        </w:rPr>
+        <w:t>letsim</w:t>
+      </w:r>
+      <w:r>
+        <w:t>). The line is shrewd about how we change: first we listen, then we loiter, finally we settle in.</w:t>
       </w:r>
     </w:p>
     <w:p>
@@ -47,7 +110,43 @@
         <w:pStyle w:val="BodySans"/>
       </w:pPr>
       <w:r>
-        <w:t>The decisive hinge is the adversative ki ’im—“but rather”—in v. 2 (and again in v. 4). What defines the righteous is not finally avoidance but delight: “in the Torah of the LORD is his delight, and in his Torah he meditates day and night.” The verb ḥafetz denotes desire, not duty. The Qal of hagah, often rendered “meditates,” literally means to utter in a low voice—“mutter” or “murmur” (cf. Joshua 1:8; Isaiah 59:3). The psalm’s merism “day and night” (a figure naming two poles to evoke a totality) describes not a schedule but a saturation: Torah becomes the person’s audible world. The second colon subtly varies the phrasing from “the Torah of the LORD” to “his Torah,” a stylistic shift that likely continues to refer to God, while hinting at internalization: the divine word becomes “his.”</w:t>
+        <w:t>The positive counterpoint in verse 2 pivots on pleasure, not bare duty: “But rather, in the teaching of the LORD (</w:t>
+      </w:r>
+      <w:r>
+        <w:rPr>
+          <w:i/>
+        </w:rPr>
+        <w:t>torat YHWH</w:t>
+      </w:r>
+      <w:r>
+        <w:t>) is his delight (</w:t>
+      </w:r>
+      <w:r>
+        <w:rPr>
+          <w:i/>
+        </w:rPr>
+        <w:t>ḥefetz</w:t>
+      </w:r>
+      <w:r>
+        <w:t xml:space="preserve">).” The verb “meditates,” </w:t>
+      </w:r>
+      <w:r>
+        <w:rPr>
+          <w:i/>
+        </w:rPr>
+        <w:t>yehgeh</w:t>
+      </w:r>
+      <w:r>
+        <w:t>, is onomatopoetic: it can describe a lion’s low growl (Isaiah 31:4) or the murmuring of the heart (Proverbs 15:28). The psalmist imagines a person who mouths Scripture day and night—a merism, the pairing of opposites to suggest wholeness. The teaching is first named as God’s (“the LORD’s teaching”) and then, strikingly, “his teaching” (</w:t>
+      </w:r>
+      <w:r>
+        <w:rPr>
+          <w:i/>
+        </w:rPr>
+        <w:t>be-torato</w:t>
+      </w:r>
+      <w:r>
+        <w:t>). Traditional readers already saw what the Hebrew hints: what begins as God’s word, received, becomes internalized, memorized, and woven into one’s speech. Torah moves from the page to the palate.</w:t>
       </w:r>
     </w:p>
     <w:p>
@@ -55,7 +154,43 @@
         <w:pStyle w:val="BodySans"/>
       </w:pPr>
       <w:r>
-        <w:t>From this interior delight the poem moves to its most sustained image: “He shall be like a tree transplanted by channels of water” (v. 3). The participle shathul is precise; BDB glosses it “transplanted,” a term elsewhere used of vines or trees set in a chosen place (Jeremiah 17:8; Ezekiel 17:22–23; 19:10). The site is not random: palgei mayim are divided channels, irrigation runnels, rather than a single stream. This is cultivation as much as nature. The three blessings that follow—fruit “in its season,” unwithered leaves, comprehensive prosperity (yatsliach)—do not promise perpetual summer. “In its season” insists on rhythm, not frenzy; prosperity in biblical idiom often names fittingness and stability (cf. Genesis 39:3).</w:t>
+        <w:t>The most famous image follows: the righteous “is like a tree transplanted (</w:t>
+      </w:r>
+      <w:r>
+        <w:rPr>
+          <w:i/>
+        </w:rPr>
+        <w:t>shatul</w:t>
+      </w:r>
+      <w:r>
+        <w:t>) by channels of water (</w:t>
+      </w:r>
+      <w:r>
+        <w:rPr>
+          <w:i/>
+        </w:rPr>
+        <w:t>palgei mayim</w:t>
+      </w:r>
+      <w:r>
+        <w:t xml:space="preserve">).” Two technicalities matter. First, the tree is not wild; it is set by intention. The passive participle </w:t>
+      </w:r>
+      <w:r>
+        <w:rPr>
+          <w:i/>
+        </w:rPr>
+        <w:t>shatul</w:t>
+      </w:r>
+      <w:r>
+        <w:t xml:space="preserve"> points to a careful gardener. Divine agency stands behind the flourishing that human choice makes possible. Second, </w:t>
+      </w:r>
+      <w:r>
+        <w:rPr>
+          <w:i/>
+        </w:rPr>
+        <w:t>palgei mayim</w:t>
+      </w:r>
+      <w:r>
+        <w:t xml:space="preserve"> are “divisions” of water—irrigation channels or runnels, not a lone river. This is cultivation as much as providence. The tree yields “its fruit in its season,” an important proviso that keeps the “all that he does prospers” from collapsing into a promise of constant harvest. The metaphor echoes widely: Jeremiah 17:7–8 pictures a trustful person as a tree by water that “does not cease to bear fruit,” and Ezekiel 47:12 dreams of a grove with leaves that never wither. Psalm 1’s tree stands in that tradition of rooted vitality.</w:t>
       </w:r>
     </w:p>
     <w:p>
@@ -63,7 +198,25 @@
         <w:pStyle w:val="BodySans"/>
       </w:pPr>
       <w:r>
-        <w:t>The contrast is abrupt: “Not so the wicked; but rather like chaff the wind drives away” (v. 4). The poem’s asymmetry is as important as its contrasts. Three lines for the tree collapse to half a line for chaff. This is not only a moral judgment; it is a poetics of substance and void. Chaff (motz) recurs elsewhere as an emblem of judgment or worthlessness (Psalm 35:5; Isaiah 17:13). Here, the “wind” (ruaḥ) is unnamed as divine, though elsewhere the “angel of the LORD” is explicit agent (Psalm 35:5). The economy is deliberate: what has no weight merits no elaboration.</w:t>
+        <w:t>The wicked’s counter-image arrives curtly: “Not so the wicked! Rather, like chaff (</w:t>
+      </w:r>
+      <w:r>
+        <w:rPr>
+          <w:i/>
+        </w:rPr>
+        <w:t>mots</w:t>
+      </w:r>
+      <w:r>
+        <w:t>) which the wind (</w:t>
+      </w:r>
+      <w:r>
+        <w:rPr>
+          <w:i/>
+        </w:rPr>
+        <w:t>ruaḥ</w:t>
+      </w:r>
+      <w:r>
+        <w:t>) drives away.” Chaff is the husk and dust that flies off when grain is tossed in the air. The point is not that the wicked are fleeting, but that they lack weight—substance that could resist a real wind. The figure is a biblical commonplace for moral inconsequence (Psalm 35:5; Hosea 13:3; Isaiah 41:15–16). Intriguingly, the ancient Greek translation (the LXX) doubles the negation (“not so the wicked, not so”) and renders “seat of scoffers” in v. 1 as “chair of pestilence,” casting scorn as a contagion that spreads. Whatever the translator had before him, the effect underscores the poem’s social realism: company shapes character.</w:t>
       </w:r>
     </w:p>
     <w:p>
@@ -71,7 +224,43 @@
         <w:pStyle w:val="BodySans"/>
       </w:pPr>
       <w:r>
-        <w:t>Verse 5 turns image into outcome: “Therefore the wicked will not stand in the judgment, nor sinners in the assembly of the righteous.” The verb “stand” (qum) here carries legal force: to stand is to be established, to hold one’s ground (cf. Deuteronomy 19:15 “a matter shall stand”). “In the judgment” (ba-mishpat) may be read as an archetypal adjudication (traditional Jewish commentators often relate it to the day of death), but the second colon adds a social horizon: “the assembly of the righteous” (‘adat tsaddiqim) is a unique phrase in Scripture. ’Edah is a “called assembly,” not a casual crowd; Psalm 111:1 pairs “assembly” with “council” (sod), suggesting a purposeful gathered order. Psalm 1 envisages ultimate belonging as a communal good.</w:t>
+        <w:t>Verses 5–6 move from threshing floor to courtroom and then to God’s perspective. “Therefore the wicked will not stand in the judgment.” In biblical legal idiom, to “stand” is to have a case that holds up. Deuteronomy 19:15 speaks of a matter that “stands” (</w:t>
+      </w:r>
+      <w:r>
+        <w:rPr>
+          <w:i/>
+        </w:rPr>
+        <w:t>yakum</w:t>
+      </w:r>
+      <w:r>
+        <w:t xml:space="preserve">) on the testimony of two witnesses; here the wicked “will not stand,” their case collapses. Nor will they enter “the assembly of the righteous.” The word for “assembly,” </w:t>
+      </w:r>
+      <w:r>
+        <w:rPr>
+          <w:i/>
+        </w:rPr>
+        <w:t>‘edah</w:t>
+      </w:r>
+      <w:r>
+        <w:t>, is the Pentateuch’s term for the congregation of Israel; Psalm 1 repurposes it as the righteous community. The poem ends with an elegant asymmetry: “For the LORD knows (</w:t>
+      </w:r>
+      <w:r>
+        <w:rPr>
+          <w:i/>
+        </w:rPr>
+        <w:t>yada‘</w:t>
+      </w:r>
+      <w:r>
+        <w:t xml:space="preserve">) the way of the righteous, but the way of the wicked perishes.” In Hebrew, </w:t>
+      </w:r>
+      <w:r>
+        <w:rPr>
+          <w:i/>
+        </w:rPr>
+        <w:t>yada‘</w:t>
+      </w:r>
+      <w:r>
+        <w:t xml:space="preserve"> often means intimate recognition and care (Exodus 33:12; Amos 3:2; Nahum 1:7). God’s knowing is protective attention, not mere surveillance. Notice that it is the “way” of the wicked that expires, not a direct statement that God destroys them. The path they have chosen proves to be a cul-de-sac. That is moral physics, not mechanical retribution.</w:t>
       </w:r>
     </w:p>
     <w:p>
@@ -79,7 +268,25 @@
         <w:pStyle w:val="BodySans"/>
       </w:pPr>
       <w:r>
-        <w:t>The final line (v. 6) explains the asymmetry of destinies by asymmetry of grammar. “For the LORD knows the way of the righteous, but the way of the wicked perishes.” To “know” (yada‘) in biblical idiom is active recognition and care (Exodus 33:17; Genesis 18:19), not mere cognition. The second colon withholds an agent: the way of the wicked perishes (toved). Evil, the psalm suggests, is self-eroding. The LXX makes explicit what the Hebrew leaves implicit, translating, “the way of the ungodly shall be destroyed,” supplying an agentive force. Both readings are theologically coherent: divine knowledge keeps and sustains; wickedness dissipates under the pressure of reality—and God is reality’s guarantor.</w:t>
+        <w:t xml:space="preserve">Two structural notes seal the frame. First, </w:t>
+      </w:r>
+      <w:r>
+        <w:rPr>
+          <w:i/>
+        </w:rPr>
+        <w:t>derekh</w:t>
+      </w:r>
+      <w:r>
+        <w:t xml:space="preserve">—“way”—appears at the start (v. 1) and the end (v. 6), a classic inclusio: bracketing the poem with the same word to focus our reading. Second, Psalm 1 pairs naturally with Psalm 2 as a twin gate to the Psalter: both mention </w:t>
+      </w:r>
+      <w:r>
+        <w:rPr>
+          <w:i/>
+        </w:rPr>
+        <w:t>ashrei</w:t>
+      </w:r>
+      <w:r>
+        <w:t xml:space="preserve"> (Psalm 1:1; 2:12), and Psalm 2 shows the “other path” writ large—the nations plotting against God’s anointed—while ending with “Happy are all who take refuge in him.” The two together teach us to read the Psalms as a school in orientation, not a miscellany of religious moods. The laments and praises to come will be heard inside this moral geography: counsel and company shape character; delight reforms desire; fruit ripens in season; a way may look wide and yet go nowhere.</w:t>
       </w:r>
     </w:p>
     <w:p>
@@ -87,7 +294,55 @@
         <w:pStyle w:val="BodySans"/>
       </w:pPr>
       <w:r>
-        <w:t>Two further observations ground the psalm’s voice. First, its diction is spare and concrete. Abstract claims are carried by images whose workings we know from the world: counsel, path, seat; channels, fruit, leaves; wind and chaff. Second, it is carefully placed. With Psalm 2 it forms an editorial diptych: Psalm 1 opens with ashrei; Psalm 2 closes with ashrei; both concern “way” (derekh) and “meditation” (hagah; cf. Psalm 2:1). Together they set before the reader a life of Torah-shaped desire and a world subject to God’s rule. The choice that Psalm 1 presents is moral, social, and finally theological: to live with reality’s grain—under instruction that becomes delight—or to scatter with the wind.</w:t>
+        <w:t>Technical terms used:</w:t>
+      </w:r>
+    </w:p>
+    <w:p>
+      <w:pPr>
+        <w:pStyle w:val="BodySans"/>
+      </w:pPr>
+      <w:r>
+        <w:t>- Anaphora: repeating a word or phrase at the start of successive lines or clauses.</w:t>
+      </w:r>
+    </w:p>
+    <w:p>
+      <w:pPr>
+        <w:pStyle w:val="BodySans"/>
+      </w:pPr>
+      <w:r>
+        <w:t>- Merism: naming two extremes (“day and night”) to suggest totality.</w:t>
+      </w:r>
+    </w:p>
+    <w:p>
+      <w:pPr>
+        <w:pStyle w:val="BodySans"/>
+      </w:pPr>
+      <w:r>
+        <w:t>- Inclusio: framing a unit by repeating a key word or phrase at its start and end.</w:t>
+      </w:r>
+    </w:p>
+    <w:p>
+      <w:pPr>
+        <w:pStyle w:val="BodySans"/>
+      </w:pPr>
+      <w:r>
+        <w:t>- Parallelism: Hebrew poetry’s basic technique of pairing lines so the second confirms, sharpens, or completes the first.</w:t>
+      </w:r>
+    </w:p>
+    <w:p>
+      <w:pPr>
+        <w:pStyle w:val="BodySans"/>
+      </w:pPr>
+      <w:r>
+        <w:t>- LXX: the Septuagint, an ancient Greek translation of the Hebrew Bible that sometimes preserves or creates interpretive nuances.</w:t>
+      </w:r>
+    </w:p>
+    <w:p>
+      <w:pPr>
+        <w:pStyle w:val="BodySans"/>
+      </w:pPr>
+      <w:r>
+        <w:t>- BDB: Brown–Driver–Briggs, a standard Hebrew lexicon.</w:t>
       </w:r>
     </w:p>
     <w:p>
@@ -367,72 +622,233 @@
           <w:b w:val="0"/>
           <w:i w:val="0"/>
         </w:rPr>
-        <w:t>“Happy the man who has not walked in the counsel of the wicked, nor stood in the path of sinners, nor sat in the seat of scoffers.”</w:t>
-      </w:r>
-      <w:r>
-        <w:br/>
-      </w:r>
-      <w:r>
-        <w:br/>
+        <w:t>“</w:t>
+      </w:r>
+      <w:r>
+        <w:rPr>
+          <w:b w:val="0"/>
+          <w:i/>
+        </w:rPr>
+        <w:t>Ashrei ha’ish</w:t>
       </w:r>
       <w:r>
         <w:rPr>
           <w:b w:val="0"/>
           <w:i w:val="0"/>
         </w:rPr>
-        <w:t>The threefold negation (lo’ … lo’ … lo’) and the graded verbs (walk–stand–sit) map moral drift with social precision. The Hebrew uses perfect forms—lo’ halakh … lo’ ‘amad … lo’ yashav—which in this gnomic context characterize settled habit. The movement is from exposure to entrenchment: “counsel” (‘etsah) is the sphere of deliberation; “path” (derek) of patterned conduct; “seat” (moshav) of settled belonging. BDB notes moshav as “seat, assembly, dwelling-place,” and our verse uses the assembly sense: those who “sit” constitute a company.</w:t>
-      </w:r>
-      <w:r>
-        <w:br/>
-      </w:r>
-      <w:r>
-        <w:br/>
+        <w:t xml:space="preserve">” is an exclamation—“O the happinesses of the man”—that points not to a passing mood but to a condition grounded in orientation. The verse unfolds with anaphora: three times </w:t>
+      </w:r>
+      <w:r>
+        <w:rPr>
+          <w:b w:val="0"/>
+          <w:i/>
+        </w:rPr>
+        <w:t>lo’</w:t>
       </w:r>
       <w:r>
         <w:rPr>
           <w:b w:val="0"/>
           <w:i w:val="0"/>
         </w:rPr>
-        <w:t>The three groups—resha‘im (wicked), ḥatta’im (sinners), letsim (scoffers)—are not synonyms. BDB’s entry on letsim stresses the arrogant unteachability of the mocker (Proverbs 9:7–8; 14:6). The taxonomy is social: advice-givers who lack moral ballast; actors who habituate wrongdoing; a coterie whose defining posture is derision. The LXX’s surprising καθέδρα λοιμῶν (“seat of pestilences”) hears in scoffing a contagion—mockery that infects.</w:t>
-      </w:r>
-      <w:r>
-        <w:br/>
-      </w:r>
-      <w:r>
-        <w:br/>
+        <w:t xml:space="preserve"> (“not”) leads off the phrase, like a metronome of refusal: “he did not walk... did not stand... did not sit.” The sequence maps a descent from flirtation to fellowship to full belonging. The nouns intensify the same way: “counsel” (ideas overheard), “way” (habits adopted), “seat” (membership assumed). The social taxonomy—</w:t>
+      </w:r>
+      <w:r>
+        <w:rPr>
+          <w:b w:val="0"/>
+          <w:i/>
+        </w:rPr>
+        <w:t>resha‘im</w:t>
       </w:r>
       <w:r>
         <w:rPr>
           <w:b w:val="0"/>
           <w:i w:val="0"/>
         </w:rPr>
-        <w:t>The diction is also crafted for the ear. The initial ashrei ha’ish sets a firm stress pattern; the series u-vederekh … u’vmoshav (“and in the path … and in the seat”) organizes the second and third cola, while the repeated lo’ nails each clause. The triad echoes Israel’s idiom of walking in divine ways (Deuteronomy 8:6; 10:12): metaphorically, “walk” signifies conduct, “way/path” a moral trajectory. That idiom’s positive form throws this verse’s negatives into relief.</w:t>
-      </w:r>
-      <w:r>
-        <w:br/>
-      </w:r>
-      <w:r>
-        <w:br/>
+        <w:t xml:space="preserve"> (wicked), </w:t>
+      </w:r>
+      <w:r>
+        <w:rPr>
+          <w:b w:val="0"/>
+          <w:i/>
+        </w:rPr>
+        <w:t>ḥatta’im</w:t>
       </w:r>
       <w:r>
         <w:rPr>
           <w:b w:val="0"/>
           <w:i w:val="0"/>
         </w:rPr>
-        <w:t>Traditional commentators already heard escalation here: Ibn Ezra notes that standing is more settled than walking, sitting more settled than standing. The moral psychology is acute: one begins by heeding dubious advice, then “lingers” where such counsel has sway, finally “takes a seat” and becomes part of the company. The verse thus places happiness not in a private mood but in wise social alignment.</w:t>
-      </w:r>
-      <w:r>
-        <w:br/>
-      </w:r>
-      <w:r>
-        <w:br/>
+        <w:t xml:space="preserve"> (sinners), </w:t>
+      </w:r>
+      <w:r>
+        <w:rPr>
+          <w:b w:val="0"/>
+          <w:i/>
+        </w:rPr>
+        <w:t>letsim</w:t>
       </w:r>
       <w:r>
         <w:rPr>
           <w:b w:val="0"/>
           <w:i w:val="0"/>
         </w:rPr>
-        <w:t>Figurative parallels and usage pattern: “Walk in God’s ways” is a common metaphor for ethical life (Deuteronomy 8:6; 10:12; 19:9). Its ubiquity underlines that movement imagery in v. 1 is programmatic: one either “walks” God’s way or the counsel/path/seat of another moral order. Psalm 1 repurposes this familiar idiom to map the stages by which we are socialized into a community’s loves.</w:t>
+        <w:t xml:space="preserve"> (scoffers)—moves from those who distort justice, through those who practice wrongdoing, to those who deride the very categories of right and wrong. BDB glosses </w:t>
+      </w:r>
+      <w:r>
+        <w:rPr>
+          <w:b w:val="0"/>
+          <w:i/>
+        </w:rPr>
+        <w:t>lets</w:t>
+      </w:r>
+      <w:r>
+        <w:rPr>
+          <w:b w:val="0"/>
+          <w:i w:val="0"/>
+        </w:rPr>
+        <w:t xml:space="preserve"> as one “incapable of discipline or rebuke”—the endgame of cynicism.</w:t>
+      </w:r>
+      <w:r>
+        <w:br/>
+      </w:r>
+      <w:r>
+        <w:br/>
+      </w:r>
+      <w:r>
+        <w:rPr>
+          <w:b w:val="0"/>
+          <w:i w:val="0"/>
+        </w:rPr>
+        <w:t xml:space="preserve">Two sound-level cues deserve notice. First, the triple </w:t>
+      </w:r>
+      <w:r>
+        <w:rPr>
+          <w:b w:val="0"/>
+          <w:i/>
+        </w:rPr>
+        <w:t>lo’</w:t>
+      </w:r>
+      <w:r>
+        <w:rPr>
+          <w:b w:val="0"/>
+          <w:i w:val="0"/>
+        </w:rPr>
+        <w:t xml:space="preserve"> gives the line its spine and creates a cadence you can feel in the mouth. Second, the clustering of sibilants (</w:t>
+      </w:r>
+      <w:r>
+        <w:rPr>
+          <w:b w:val="0"/>
+          <w:i/>
+        </w:rPr>
+        <w:t>š</w:t>
+      </w:r>
+      <w:r>
+        <w:rPr>
+          <w:b w:val="0"/>
+          <w:i w:val="0"/>
+        </w:rPr>
+        <w:t xml:space="preserve">, </w:t>
+      </w:r>
+      <w:r>
+        <w:rPr>
+          <w:b w:val="0"/>
+          <w:i/>
+        </w:rPr>
+        <w:t>s</w:t>
+      </w:r>
+      <w:r>
+        <w:rPr>
+          <w:b w:val="0"/>
+          <w:i w:val="0"/>
+        </w:rPr>
+        <w:t>) in “</w:t>
+      </w:r>
+      <w:r>
+        <w:rPr>
+          <w:b w:val="0"/>
+          <w:i/>
+        </w:rPr>
+        <w:t>ba‘atsat resha‘im... uvmoshav letsim</w:t>
+      </w:r>
+      <w:r>
+        <w:rPr>
+          <w:b w:val="0"/>
+          <w:i w:val="0"/>
+        </w:rPr>
+        <w:t>” hisses with the air of whispered counsel—an instance of Hebrew poetry’s love of sound echoing sense.</w:t>
+      </w:r>
+      <w:r>
+        <w:br/>
+      </w:r>
+      <w:r>
+        <w:br/>
+      </w:r>
+      <w:r>
+        <w:rPr>
+          <w:b w:val="0"/>
+          <w:i w:val="0"/>
+        </w:rPr>
+        <w:t>The Greek (LXX) renders “seat of scoffers” as “chair of pestilence,” imagining scorn as a kind of moral contagion. Even if that choice stems from a different Hebrew Vorlage or a translator’s interpretation, it is a sharp insight into the verse’s social realism. “Seat” (</w:t>
+      </w:r>
+      <w:r>
+        <w:rPr>
+          <w:b w:val="0"/>
+          <w:i/>
+        </w:rPr>
+        <w:t>moshav</w:t>
+      </w:r>
+      <w:r>
+        <w:rPr>
+          <w:b w:val="0"/>
+          <w:i w:val="0"/>
+        </w:rPr>
+        <w:t>) can mean not only a literal chair but a sitting company, an assembly (cf. Psalm 107:32). The danger is not mere proximity; it is absorption into a community of mockery.</w:t>
+      </w:r>
+      <w:r>
+        <w:br/>
+      </w:r>
+      <w:r>
+        <w:br/>
+      </w:r>
+      <w:r>
+        <w:rPr>
+          <w:b w:val="0"/>
+          <w:i w:val="0"/>
+        </w:rPr>
+        <w:t>The structure of the whole psalm is already implied. Verses 1–2 place negativity and positivity in proper order—first “turn from evil,” then “do good” (cf. Psalm 34:15). The emphasis falls not on an ascetic “no” but on the “yes” that fills the cleared space.</w:t>
+      </w:r>
+      <w:r>
+        <w:br/>
+      </w:r>
+      <w:r>
+        <w:br/>
+      </w:r>
+      <w:r>
+        <w:rPr>
+          <w:b w:val="0"/>
+          <w:i w:val="0"/>
+        </w:rPr>
+        <w:t>Terms:</w:t>
+      </w:r>
+      <w:r>
+        <w:br/>
+      </w:r>
+      <w:r>
+        <w:rPr>
+          <w:b w:val="0"/>
+          <w:i w:val="0"/>
+        </w:rPr>
+        <w:t>- Anaphora: repetition at line openings for emphasis and rhythm.</w:t>
+      </w:r>
+      <w:r>
+        <w:br/>
+      </w:r>
+      <w:r>
+        <w:rPr>
+          <w:b w:val="0"/>
+          <w:i w:val="0"/>
+        </w:rPr>
+        <w:t>- LXX: the Greek translation of the Hebrew Bible, often interpretive.</w:t>
       </w:r>
     </w:p>
     <w:p>
@@ -452,59 +868,154 @@
           <w:b w:val="0"/>
           <w:i w:val="0"/>
         </w:rPr>
-        <w:t>“But rather—his delight is in the Torah of the LORD, and in his Torah he mutters day and night.”</w:t>
-      </w:r>
-      <w:r>
-        <w:br/>
-      </w:r>
-      <w:r>
-        <w:br/>
+        <w:t xml:space="preserve">The hinge phrase </w:t>
+      </w:r>
+      <w:r>
+        <w:rPr>
+          <w:b w:val="0"/>
+          <w:i/>
+        </w:rPr>
+        <w:t>ki im</w:t>
       </w:r>
       <w:r>
         <w:rPr>
           <w:b w:val="0"/>
           <w:i w:val="0"/>
         </w:rPr>
-        <w:t>The adversative ki ’im is a hinge in Hebrew rhetoric: “not this … but rather that.” The verse moves from avoidance to appetite. Ḥefetz (“delight, desire”) names inward attraction; this is motivation, not mere compliance. The second colon shifts from “the Torah of the LORD” to “his Torah.” The pronominal suffix most naturally still refers to God (a stylistic variation to avoid repetition), yet its placement after “his delight” suggests internalization: the divine instruction becomes the person’s own.</w:t>
-      </w:r>
-      <w:r>
-        <w:br/>
-      </w:r>
-      <w:r>
-        <w:br/>
+        <w:t xml:space="preserve"> (“but rather”) reverses direction from negation to desire: </w:t>
+      </w:r>
+      <w:r>
+        <w:rPr>
+          <w:b w:val="0"/>
+          <w:i/>
+        </w:rPr>
+        <w:t>ḥefetz</w:t>
       </w:r>
       <w:r>
         <w:rPr>
           <w:b w:val="0"/>
           <w:i w:val="0"/>
         </w:rPr>
-        <w:t>The verb hagah has a concrete sense: to utter, murmur, growl (BDB); of a lion over prey (Isaiah 31:4), or the tongue “muttering” wickedness (Isaiah 59:3). In Joshua 1:8, Israel is told to hagah the Torah “day and night,” the very collocation we find here. The psalm imagines Torah as spoken into the body: study is voiced, not merely thought. The merism “day and night” expresses totality; it is less about clock time than saturation. The line thus describes a consciousness acoustically shaped by divine words.</w:t>
-      </w:r>
-      <w:r>
-        <w:br/>
-      </w:r>
-      <w:r>
-        <w:br/>
+        <w:t xml:space="preserve"> is delight, not duty. The object is </w:t>
+      </w:r>
+      <w:r>
+        <w:rPr>
+          <w:b w:val="0"/>
+          <w:i/>
+        </w:rPr>
+        <w:t>torat YHWH</w:t>
       </w:r>
       <w:r>
         <w:rPr>
           <w:b w:val="0"/>
           <w:i w:val="0"/>
         </w:rPr>
-        <w:t>Sound and structure sustain the effect. The parallel “in the Torah of the LORD … and in his Torah” is a small instance of “A is so, and what’s more, B”: the second colon repeats a key term and adds the how (by murmuring continually). The logic is compact: delight issues in practice; practice deepens delight.</w:t>
-      </w:r>
-      <w:r>
-        <w:br/>
-      </w:r>
-      <w:r>
-        <w:br/>
+        <w:t>, “the LORD’s teaching,” an expansive word that includes instruction, story, commandment, and counsel. The second colon’s shift to “his teaching” (</w:t>
+      </w:r>
+      <w:r>
+        <w:rPr>
+          <w:b w:val="0"/>
+          <w:i/>
+        </w:rPr>
+        <w:t>be-torato</w:t>
       </w:r>
       <w:r>
         <w:rPr>
           <w:b w:val="0"/>
           <w:i w:val="0"/>
         </w:rPr>
-        <w:t>Parallels and pattern: Hagah in the sense of meditative utterance appears in key instruction passages (Joshua 1:8), and in psalms it can shade into devising/imagining (Psalm 2:1—“why do nations hagah a vain thing?”). Psalm 1 redeems the verb for piety: human interior speech becomes the place where divine speech takes root.</w:t>
+        <w:t>) is not presumptuous appropriation but a description of internalization: what is learned becomes the learner’s speech and thought. Traditional Jewish readers captured the movement: first “God’s Torah,” then “his Torah.”</w:t>
+      </w:r>
+      <w:r>
+        <w:br/>
+      </w:r>
+      <w:r>
+        <w:br/>
+      </w:r>
+      <w:r>
+        <w:rPr>
+          <w:b w:val="0"/>
+          <w:i w:val="0"/>
+        </w:rPr>
+        <w:t xml:space="preserve">The verb </w:t>
+      </w:r>
+      <w:r>
+        <w:rPr>
+          <w:b w:val="0"/>
+          <w:i/>
+        </w:rPr>
+        <w:t>yehgeh</w:t>
+      </w:r>
+      <w:r>
+        <w:rPr>
+          <w:b w:val="0"/>
+          <w:i w:val="0"/>
+        </w:rPr>
+        <w:t xml:space="preserve"> (“meditates”) is wonderfully concrete. Elsewhere it describes a lion’s low growl over its prey (Isaiah 31:4), the heart’s murmuring wisdom (Proverbs 15:28), or a prophet’s brooding (Psalm 63:7). Meditation here is vocal, embodied: whispering and reciting, committing to memory. The time frame—“day and night”—is a merism, a compact way to say “continually.” Joshua 1:8 makes the same pairing and, tellingly, links it to </w:t>
+      </w:r>
+      <w:r>
+        <w:rPr>
+          <w:b w:val="0"/>
+          <w:i/>
+        </w:rPr>
+        <w:t>yatsliaḥ</w:t>
+      </w:r>
+      <w:r>
+        <w:rPr>
+          <w:b w:val="0"/>
+          <w:i w:val="0"/>
+        </w:rPr>
+        <w:t xml:space="preserve"> (“prosper”), the very verb that closes Psalm 1:3. The intertext suggests a script: speech shapes thought, thought shapes path, path shapes outcome.</w:t>
+      </w:r>
+      <w:r>
+        <w:br/>
+      </w:r>
+      <w:r>
+        <w:br/>
+      </w:r>
+      <w:r>
+        <w:rPr>
+          <w:b w:val="0"/>
+          <w:i w:val="0"/>
+        </w:rPr>
+        <w:t xml:space="preserve">The psalm resists two easy distortions. First, this is not scholasticism. Delight, not mere diligence, is the motive. The word </w:t>
+      </w:r>
+      <w:r>
+        <w:rPr>
+          <w:b w:val="0"/>
+          <w:i/>
+        </w:rPr>
+        <w:t>ḥefetz</w:t>
+      </w:r>
+      <w:r>
+        <w:rPr>
+          <w:b w:val="0"/>
+          <w:i w:val="0"/>
+        </w:rPr>
+        <w:t xml:space="preserve"> in BDB includes “good pleasure,” hinting that human desire itself can be trained to love what God teaches. Second, the “day and night” devotion is comprehensive but humane. It is the kind of permeation Deuteronomy imagines when it says to recite these words “when you sit in your house and when you walk on the road, when you lie down and when you rise” (Deut 11:19): life woven with teaching, not a life shrunk to a study carrel.</w:t>
+      </w:r>
+      <w:r>
+        <w:br/>
+      </w:r>
+      <w:r>
+        <w:br/>
+      </w:r>
+      <w:r>
+        <w:rPr>
+          <w:b w:val="0"/>
+          <w:i w:val="0"/>
+        </w:rPr>
+        <w:t>Terms:</w:t>
+      </w:r>
+      <w:r>
+        <w:br/>
+      </w:r>
+      <w:r>
+        <w:rPr>
+          <w:b w:val="0"/>
+          <w:i w:val="0"/>
+        </w:rPr>
+        <w:t>- Merism: naming two extremes (“day and night”) to convey totality.</w:t>
       </w:r>
     </w:p>
     <w:p>
@@ -524,59 +1035,63 @@
           <w:b w:val="0"/>
           <w:i w:val="0"/>
         </w:rPr>
-        <w:t>“He is like a tree transplanted beside channels of water, which yields its fruit in its season, and its leaf does not wither; and in all that he does he prospers.”</w:t>
-      </w:r>
-      <w:r>
-        <w:br/>
-      </w:r>
-      <w:r>
-        <w:br/>
+        <w:t xml:space="preserve">“Like a tree </w:t>
+      </w:r>
+      <w:r>
+        <w:rPr>
+          <w:b w:val="0"/>
+          <w:i/>
+        </w:rPr>
+        <w:t>shatul</w:t>
       </w:r>
       <w:r>
         <w:rPr>
           <w:b w:val="0"/>
           <w:i w:val="0"/>
         </w:rPr>
-        <w:t>The simile is extended and precise. Shathul, “transplanted,” differs from the more common nata‘ (“planted”): it implies deliberate placement. The site is cultivated: palgei mayim are divided channels, irrigation runnels (cf. Psalm 36:9, “the stream of your delights”; Psalm 119:136, “streams of water” for tears). Jeremiah 17:8 uses the same arboreal figure for the one who trusts in the LORD: leaf evergreen, no fear of drought. Psalm 1’s version emphasizes location (by channels) and timing (“its fruit in its season”).</w:t>
-      </w:r>
-      <w:r>
-        <w:br/>
-      </w:r>
-      <w:r>
-        <w:br/>
+        <w:t xml:space="preserve">—transplanted—by </w:t>
+      </w:r>
+      <w:r>
+        <w:rPr>
+          <w:b w:val="0"/>
+          <w:i/>
+        </w:rPr>
+        <w:t>palgei mayim</w:t>
       </w:r>
       <w:r>
         <w:rPr>
           <w:b w:val="0"/>
           <w:i w:val="0"/>
         </w:rPr>
-        <w:t>Each element is significant. “Fruit in its season” rejects forced productivity; the metaphor blesses rhythm. “Its leaf does not wither” uses navel (“to droop, fade”). BDB notes yibbol occurs five times, often for vegetation withering (e.g., Isaiah 28:1; Ezekiel 47:12). Here sustained moisture prevents that natural decline. The final claim—“all that he does he prospers”—uses the Hifil yatsliach, a verb used of Joseph’s success (Genesis 39:3). Prosperity here is alignment with what is fitting and stable, not mere accumulation.</w:t>
-      </w:r>
-      <w:r>
-        <w:br/>
-      </w:r>
-      <w:r>
-        <w:br/>
+        <w:t xml:space="preserve">, channels of water.” The passive participle matters. This is cultivated stability, not a lucky sapling that happened to sprout by a river. The gardener’s agency (divine care) stands behind the righteous person’s flourishing. </w:t>
+      </w:r>
+      <w:r>
+        <w:rPr>
+          <w:b w:val="0"/>
+          <w:i/>
+        </w:rPr>
+        <w:t>Palgei</w:t>
       </w:r>
       <w:r>
         <w:rPr>
           <w:b w:val="0"/>
           <w:i w:val="0"/>
         </w:rPr>
-        <w:t>The image works by transfer: the channels correspond to Torah; transplanting to a decisive re-siting of one’s life; fruitfulness to the social and moral yield of wisdom. Rashi’s comment that “even the leaves are useful” has a keen ethical edge: in the righteous, even casual speech can edify.</w:t>
-      </w:r>
-      <w:r>
-        <w:br/>
-      </w:r>
-      <w:r>
-        <w:br/>
+        <w:t xml:space="preserve"> (from </w:t>
+      </w:r>
+      <w:r>
+        <w:rPr>
+          <w:b w:val="0"/>
+          <w:i/>
+        </w:rPr>
+        <w:t>peleg</w:t>
       </w:r>
       <w:r>
         <w:rPr>
           <w:b w:val="0"/>
           <w:i w:val="0"/>
         </w:rPr>
-        <w:t>Parallels and pattern: Tree-by-water imagery is relatively rare and pointed. Jeremiah 17:8 is the closest parallel; together they define a biblical topos of sustained vitality through plantedness near a life-source. Streams in Psalm 36:9 and 119:136 extend the figure: God as the source of delights; tears as “streams.” Psalm 1’s distinctive contribution is the verb shathul—cultivated placement—and the triad of results (seasonal fruit, evergreen leaf, comprehensive success).</w:t>
+        <w:t>, “division”) suggests irrigation runnels, multiple streams. This is not a precarious dependence on a single source; it’s reliable supply, a designed ecology.</w:t>
       </w:r>
       <w:r>
         <w:br/>
@@ -589,7 +1104,95 @@
           <w:b w:val="0"/>
           <w:i w:val="0"/>
         </w:rPr>
-        <w:t>Textual note: The LXX’s διέξοδοι ὑδάτων (“channels/outlets of water”) neatly matches palgei. Its interpretation confirms the sense of irrigation rather than random watercourse.</w:t>
+        <w:t xml:space="preserve">The imagery is rich and storied. Jeremiah 17:7–8 explicitly reuses the motif: those who trust in the LORD are “like a tree planted by water... it does not cease to bear fruit.” Ezekiel 47:12 envisions a grove whose leaves never wither, drawing life from the temple river. Psalm 1 sits in that same mental orchard. Yet it adds a wise constraint: “who yields its fruit in its season.” The promise recognizes the rhythms of growth. </w:t>
+      </w:r>
+      <w:r>
+        <w:rPr>
+          <w:b w:val="0"/>
+          <w:i/>
+        </w:rPr>
+        <w:t>Yatsliaḥ</w:t>
+      </w:r>
+      <w:r>
+        <w:rPr>
+          <w:b w:val="0"/>
+          <w:i w:val="0"/>
+        </w:rPr>
+        <w:t xml:space="preserve"> (“prospers/succeeds”) thus cannot mean perpetual harvest; it means aptness, the right thing at the right time. The leaves that “do not wither” (</w:t>
+      </w:r>
+      <w:r>
+        <w:rPr>
+          <w:b w:val="0"/>
+          <w:i/>
+        </w:rPr>
+        <w:t>lo yibbol</w:t>
+      </w:r>
+      <w:r>
+        <w:rPr>
+          <w:b w:val="0"/>
+          <w:i w:val="0"/>
+        </w:rPr>
+        <w:t>) recall Isaiah 40:7–8’s contrast between fading grass and God’s durable word; here, durability flows from proximity to that word.</w:t>
+      </w:r>
+      <w:r>
+        <w:br/>
+      </w:r>
+      <w:r>
+        <w:br/>
+      </w:r>
+      <w:r>
+        <w:rPr>
+          <w:b w:val="0"/>
+          <w:i w:val="0"/>
+        </w:rPr>
+        <w:t>The verse’s poise lies in the balance of agency. Human choice is real (delight, meditation), but the life-giving current is not self-generated. The transplanted tree and the dug channels embody what Deuteronomy promises to those who walk in God’s way (Deut 5:30; 8:6): a life aligned with a given order that nourishes.</w:t>
+      </w:r>
+      <w:r>
+        <w:br/>
+      </w:r>
+      <w:r>
+        <w:br/>
+      </w:r>
+      <w:r>
+        <w:rPr>
+          <w:b w:val="0"/>
+          <w:i w:val="0"/>
+        </w:rPr>
+        <w:t>Comparative notes:</w:t>
+      </w:r>
+      <w:r>
+        <w:br/>
+      </w:r>
+      <w:r>
+        <w:rPr>
+          <w:b w:val="0"/>
+          <w:i w:val="0"/>
+        </w:rPr>
+        <w:t>- The noun-and-verb pairing repeats (</w:t>
+      </w:r>
+      <w:r>
+        <w:rPr>
+          <w:b w:val="0"/>
+          <w:i/>
+        </w:rPr>
+        <w:t>piryō yitten be’ittō</w:t>
+      </w:r>
+      <w:r>
+        <w:rPr>
+          <w:b w:val="0"/>
+          <w:i w:val="0"/>
+        </w:rPr>
+        <w:t>—“its fruit it gives in its season”), a compact Hebrew way to underscore regularity.</w:t>
+      </w:r>
+      <w:r>
+        <w:br/>
+      </w:r>
+      <w:r>
+        <w:rPr>
+          <w:b w:val="0"/>
+          <w:i w:val="0"/>
+        </w:rPr>
+        <w:t>- The final sweep, “and in all that he does he prospers,” must be read in the light of “in its season.” Psalm 37 and Psalm 73 will test this claim against the refractory facts of life; Psalm 1 gives the thesis against which experience wrestles.</w:t>
       </w:r>
     </w:p>
     <w:p>
@@ -609,59 +1212,89 @@
           <w:b w:val="0"/>
           <w:i w:val="0"/>
         </w:rPr>
-        <w:t>“Not so the wicked; but rather like chaff that the wind drives away.”</w:t>
-      </w:r>
-      <w:r>
-        <w:br/>
-      </w:r>
-      <w:r>
-        <w:br/>
+        <w:t xml:space="preserve">The Hebrew begins with a jolt: </w:t>
+      </w:r>
+      <w:r>
+        <w:rPr>
+          <w:b w:val="0"/>
+          <w:i/>
+        </w:rPr>
+        <w:t>lo khen ha-resha‘im</w:t>
       </w:r>
       <w:r>
         <w:rPr>
           <w:b w:val="0"/>
           <w:i w:val="0"/>
         </w:rPr>
-        <w:t>The abrupt lō’ khen (“not so”) before a compressed simile enacts the difference it asserts: substance merits elaboration; what is light and residual receives half a line. The second ki ’im (“but rather”), balancing the ki ’im of v. 2, turns the hinge toward negation: where delight led to rootedness, the wicked are at the mercy of motion.</w:t>
-      </w:r>
-      <w:r>
-        <w:br/>
-      </w:r>
-      <w:r>
-        <w:br/>
+        <w:t xml:space="preserve">—“Not so the wicked!” The Greek version doubles it: “Not so the wicked, not so,” a hammering denial. After the luxuriant depiction of the tree, the line is almost curt: “Rather, like chaff that the wind drives away.” </w:t>
+      </w:r>
+      <w:r>
+        <w:rPr>
+          <w:b w:val="0"/>
+          <w:i/>
+        </w:rPr>
+        <w:t>Mots</w:t>
       </w:r>
       <w:r>
         <w:rPr>
           <w:b w:val="0"/>
           <w:i w:val="0"/>
         </w:rPr>
-        <w:t>Motz, “chaff,” is the fine casing separated from grain in winnowing. The verb tiddĕfennu (“drives it”) in the intensive stem underscores force. Chaff imagery consistently marks judgment and insubstantiality: “Let them be like chaff before the wind” (Psalm 35:5); “like chaff of the threshing floors chased by the wind” (Isaiah 17:13); “make them like thistledown, like stubble before the wind” (Psalm 83:14). The pattern’s typical contexts are prayer against enemies and prophetic judgment scenes; Psalm 1 adapts the figure not as imprecation but as anthropology: a life misaligned with instruction lacks weight.</w:t>
-      </w:r>
-      <w:r>
-        <w:br/>
-      </w:r>
-      <w:r>
-        <w:br/>
+        <w:t xml:space="preserve"> (chaff) is an agricultural commonplace, the dry husk that separates from the kernel when grain is tossed in the air. BDB glosses </w:t>
+      </w:r>
+      <w:r>
+        <w:rPr>
+          <w:b w:val="0"/>
+          <w:i/>
+        </w:rPr>
+        <w:t>nadaph</w:t>
       </w:r>
       <w:r>
         <w:rPr>
           <w:b w:val="0"/>
           <w:i w:val="0"/>
         </w:rPr>
-        <w:t>The agent here is “wind” (ruaḥ), unnamed as divine. Elsewhere the “angel of the LORD” is the driver (Psalm 35:5). The psalm’s restraint is intentional: wickedness need not be dramatically punished; it dissipates under ordinary pressures. The poetics reinforce the point: a single, airy simile replaces the rooted, irrigated tree’s elaboration.</w:t>
-      </w:r>
-      <w:r>
-        <w:br/>
-      </w:r>
-      <w:r>
-        <w:br/>
+        <w:t xml:space="preserve"> (“drive away”) as the verb for forceful scattering; the form here underscores the violence of the gust. The wind (</w:t>
+      </w:r>
+      <w:r>
+        <w:rPr>
+          <w:b w:val="0"/>
+          <w:i/>
+        </w:rPr>
+        <w:t>ruaḥ</w:t>
       </w:r>
       <w:r>
         <w:rPr>
           <w:b w:val="0"/>
           <w:i w:val="0"/>
         </w:rPr>
-        <w:t>LXX nuance: “οὐχ οὕτως οἱ ἀσεβεῖς … ἀλλ’ ὡς ὁ χνοῦς ὃν ἐκρίπτει ἄνεμος” (chaff thrown by wind) matches the MT’s force, preserving the impersonal agent. The translator sees no need to supply God as the immediate actor; the created order suffices to undo what is weightless.</w:t>
+        <w:t>) is not merely meteorological; in Hebrew the word can mean wind, breath, or spirit. The psalm does not allegorize, but the double meaning lingers: the same breath that nourishes the tree exposes the chaff’s weightlessness.</w:t>
+      </w:r>
+      <w:r>
+        <w:br/>
+      </w:r>
+      <w:r>
+        <w:br/>
+      </w:r>
+      <w:r>
+        <w:rPr>
+          <w:b w:val="0"/>
+          <w:i w:val="0"/>
+        </w:rPr>
+        <w:t>The chaff comparison is a stock figure for worthless power. Psalm 35:5 prays, “Let them be like chaff before the wind,” and Hosea 13:3 piles up ephemera: “like morning fog... like chaff swirling from the threshing floor.” Isaiah 41:15–16 imagines Zion threshing mountains, reducing enemies to chaff driven by the wind. Psalm 1’s use is in line with this pattern, but its rhetoric is distinctive. It devotes its descriptive energy to the righteous. The dismissal of the wicked is brisk, almost offhand. The imbalance is the point: one life is heavy and rooted, the other light and scatterable.</w:t>
+      </w:r>
+      <w:r>
+        <w:br/>
+      </w:r>
+      <w:r>
+        <w:br/>
+      </w:r>
+      <w:r>
+        <w:rPr>
+          <w:b w:val="0"/>
+          <w:i w:val="0"/>
+        </w:rPr>
+        <w:t>The LXX’s earlier choice to translate “seat of scoffers” as “chair of pestilence” (v. 1) pays off here: what spreads like disease is as resistless as dust before a gale. Moral life, the psalm implies, is not neutral ground; forces—social, spiritual—press upon a person. The question is what you have made yourself—grain or chaff—in the face of a real wind.</w:t>
       </w:r>
     </w:p>
     <w:p>
@@ -681,59 +1314,124 @@
           <w:b w:val="0"/>
           <w:i w:val="0"/>
         </w:rPr>
-        <w:t>“Therefore the wicked shall not stand in the judgment, nor sinners in the assembly of the righteous.”</w:t>
-      </w:r>
-      <w:r>
-        <w:br/>
-      </w:r>
-      <w:r>
-        <w:br/>
+        <w:t xml:space="preserve">“Therefore the wicked will not stand in the judgment, nor sinners in the assembly of the righteous.” The logical </w:t>
+      </w:r>
+      <w:r>
+        <w:rPr>
+          <w:b w:val="0"/>
+          <w:i/>
+        </w:rPr>
+        <w:t>al ken</w:t>
       </w:r>
       <w:r>
         <w:rPr>
           <w:b w:val="0"/>
           <w:i w:val="0"/>
         </w:rPr>
-        <w:t>‘Al-ken (“therefore”) draws a line from image to verdict. “Stand” (qum) is a legal idiom: to stand is to be established, to hold one’s position when adjudicated (cf. Deuteronomy 19:15, “a matter shall stand,” alluding to evidentiary sufficiency; Malachi 3:2, “who can stand when he appears?”). The indefinite “in the judgment” (ba-mishpat) may refer to God’s recurring acts of righting or to the climactic evaluation at death (Radak reads “day of death”).</w:t>
-      </w:r>
-      <w:r>
-        <w:br/>
-      </w:r>
-      <w:r>
-        <w:br/>
+        <w:t xml:space="preserve"> (“therefore”) ties the image to its consequence. The verb </w:t>
+      </w:r>
+      <w:r>
+        <w:rPr>
+          <w:b w:val="0"/>
+          <w:i/>
+        </w:rPr>
+        <w:t>yakumu</w:t>
       </w:r>
       <w:r>
         <w:rPr>
           <w:b w:val="0"/>
           <w:i w:val="0"/>
         </w:rPr>
-        <w:t>The second colon is social: “the assembly of the righteous” (‘adat tsaddiqim) is unique, though “assembly” and “council” language elsewhere marks the purposeful gathering of the upright (Psalm 111:1, “in the council of the upright, and in the congregation”). ’Edah denotes a convened body, not a crowd; it implies shared commitments and oversight. Psalm 1’s righteous belong to a community; the wicked cannot join it.</w:t>
-      </w:r>
-      <w:r>
-        <w:br/>
-      </w:r>
-      <w:r>
-        <w:br/>
+        <w:t xml:space="preserve"> (“stand”) is legal shorthand. Deuteronomy 19:15 uses the same root to say a matter “will stand” (</w:t>
+      </w:r>
+      <w:r>
+        <w:rPr>
+          <w:b w:val="0"/>
+          <w:i/>
+        </w:rPr>
+        <w:t>yakum davar</w:t>
       </w:r>
       <w:r>
         <w:rPr>
           <w:b w:val="0"/>
           <w:i w:val="0"/>
         </w:rPr>
-        <w:t>The verse is chiastic with v. 1: there the righteous avoid counsel/path/seat; here the wicked fail in judgment and are excluded from the righteous’ assembly. The poem’s structure thus ties social location to ultimate belonging. Notably, the grammar parallels “wicked” with “sinners,” maintaining the two-term taxonomy of v. 1 rather than repeating “scoffers.” The mocker’s endpoint is already implied by his chosen seat.</w:t>
-      </w:r>
-      <w:r>
-        <w:br/>
-      </w:r>
-      <w:r>
-        <w:br/>
+        <w:t>) on the testimony of two or three witnesses; a single witness “will not stand” (</w:t>
+      </w:r>
+      <w:r>
+        <w:rPr>
+          <w:b w:val="0"/>
+          <w:i/>
+        </w:rPr>
+        <w:t>lo yakum</w:t>
       </w:r>
       <w:r>
         <w:rPr>
           <w:b w:val="0"/>
           <w:i w:val="0"/>
         </w:rPr>
-        <w:t>LXX again clarifies the legal resonance: “διὰ τοῦτο οὐκ ἀναστήσονται ἀσεβεῖς ἐν κρίσει, οὐδὲ ἁμαρτωλοὶ ἐν βουλῇ δικαίων.” The choice of βουλή (“council, deliberative body”) for ‘edah emphasizes the orderly and deliberative quality of the righteous gathering, answering to “counsel” (‘etsah) in v. 1 with an antithetical counsel.</w:t>
+        <w:t>). Psalm 1 inverts the idiom: persons, not cases, fail to stand. When weighed, they don’t hold up.</w:t>
+      </w:r>
+      <w:r>
+        <w:br/>
+      </w:r>
+      <w:r>
+        <w:br/>
+      </w:r>
+      <w:r>
+        <w:rPr>
+          <w:b w:val="0"/>
+          <w:i/>
+        </w:rPr>
+        <w:t>Ba-mishpat</w:t>
+      </w:r>
+      <w:r>
+        <w:rPr>
+          <w:b w:val="0"/>
+          <w:i w:val="0"/>
+        </w:rPr>
+        <w:t xml:space="preserve"> (“in the judgment”) can point to a general judicial scene or to the decisive scrutiny that, in biblical thinking, accompanies death (Radak glosses “the day of judgment” as “the day of death”). The second half-shift is from courtroom to community: </w:t>
+      </w:r>
+      <w:r>
+        <w:rPr>
+          <w:b w:val="0"/>
+          <w:i/>
+        </w:rPr>
+        <w:t>ba‘adat tsaddiqim</w:t>
+      </w:r>
+      <w:r>
+        <w:rPr>
+          <w:b w:val="0"/>
+          <w:i w:val="0"/>
+        </w:rPr>
+        <w:t xml:space="preserve">, “in the assembly of the righteous.” </w:t>
+      </w:r>
+      <w:r>
+        <w:rPr>
+          <w:b w:val="0"/>
+          <w:i/>
+        </w:rPr>
+        <w:t>‘Edah</w:t>
+      </w:r>
+      <w:r>
+        <w:rPr>
+          <w:b w:val="0"/>
+          <w:i w:val="0"/>
+        </w:rPr>
+        <w:t xml:space="preserve"> is the Pentateuch’s term for the congregation of Israel; here it names the righteous as a body with real boundaries. The syntax is elliptical: the verb “will not stand” governs both halves, so the meaning of the second clause is “nor will sinners [stand] in the assembly of the righteous.” The exclusion is not tribalism; it is the social side of the poem’s moral logic. Company mattered in verse 1; it matters at the end.</w:t>
+      </w:r>
+      <w:r>
+        <w:br/>
+      </w:r>
+      <w:r>
+        <w:br/>
+      </w:r>
+      <w:r>
+        <w:rPr>
+          <w:b w:val="0"/>
+          <w:i w:val="0"/>
+        </w:rPr>
+        <w:t>This verse also answers a practical question latent in the poem: is the judgment entirely future? The legal idiom allows both an ultimate reading (final evaluation before God) and a present-tense social reading (no standing, no voice, no place in the community’s decision-making). Ancient assemblies recognized standing as a concrete category; Psalm 1 borrows that realism.</w:t>
       </w:r>
     </w:p>
     <w:p>
@@ -753,33 +1451,35 @@
           <w:b w:val="0"/>
           <w:i w:val="0"/>
         </w:rPr>
-        <w:t>“For the LORD knows the way of the righteous, but the way of the wicked perishes.”</w:t>
-      </w:r>
-      <w:r>
-        <w:br/>
-      </w:r>
-      <w:r>
-        <w:br/>
+        <w:t xml:space="preserve">“For the LORD knows the way of the righteous, but the way of the wicked perishes.” The closing couplet provides the theological ground for the whole poem. The verb </w:t>
+      </w:r>
+      <w:r>
+        <w:rPr>
+          <w:b w:val="0"/>
+          <w:i/>
+        </w:rPr>
+        <w:t>yada‘</w:t>
       </w:r>
       <w:r>
         <w:rPr>
           <w:b w:val="0"/>
           <w:i w:val="0"/>
         </w:rPr>
-        <w:t>The psalm ends not with reward language but with ontology. To “know” (yada‘) in biblical usage often denotes personal recognition and covenantal regard: “I have known you by name” (Exodus 33:17); “I have known him [Abraham], that he may instruct his children” (Genesis 18:19). Here the LORD’s “knowing” the righteous way implies attention that keeps it in being. The parallel “the way of the wicked perishes” (toved) names a process of dissolution; Deuteronomy 8:19–20 uses ’avad for covenantal self-destruction.</w:t>
-      </w:r>
-      <w:r>
-        <w:br/>
-      </w:r>
-      <w:r>
-        <w:br/>
+        <w:t xml:space="preserve"> (“knows”) in biblical usage regularly carries the sense of intimate recognition, attention, and care (Exodus 33:12; Amos 3:2; Nahum 1:7). God “knows” their way in the sense that it lies before him and is held by him. The object is not the person but the path—</w:t>
+      </w:r>
+      <w:r>
+        <w:rPr>
+          <w:b w:val="0"/>
+          <w:i/>
+        </w:rPr>
+        <w:t>derekh</w:t>
       </w:r>
       <w:r>
         <w:rPr>
           <w:b w:val="0"/>
           <w:i w:val="0"/>
         </w:rPr>
-        <w:t>The grammatical asymmetry matters. The first colon has a named subject and active verb; the second withholds the agent. Evil unravels by its own logic. This is not naïveté about history; it is a statement about the long moral arc. The LXX, more explicit, reads: “ὅτι γινώσκει κύριος ὁδὸν δικαίων, καὶ ὁδὸς ἀσεβῶν ἀπολεῖται”—“the way of the ungodly shall be destroyed”—supplying an agent where the Hebrew only implies one. Both lines agree on the outcome; they differ on how directly the poet wants to name God’s role in bringing it about.</w:t>
+        <w:t>—which is just what the poem has been tracing since the first verse.</w:t>
       </w:r>
       <w:r>
         <w:br/>
@@ -792,36 +1492,184 @@
           <w:b w:val="0"/>
           <w:i w:val="0"/>
         </w:rPr>
-        <w:t>The verse also bookends the psalm’s controlling metaphor of “way” (derek). In Hebrew thought, a “way” is at once character and trajectory. Psalm 1 has spoken of counsel, path, seat, assembly; it closes by naming what is behind or beneath them: a way that God knows and a way that is self-defeating. The choice is not merely moral preference; it is a choice between being known—held—in reality, and frittering into chaff.</w:t>
-      </w:r>
-      <w:r>
-        <w:br/>
-      </w:r>
-      <w:r>
-        <w:br/>
+        <w:t>The parallel line is deliberately asymmetrical. We do not read “the LORD knows the way of the wicked to destroy it.” Instead, “the way of the wicked perishes” (</w:t>
+      </w:r>
+      <w:r>
+        <w:rPr>
+          <w:b w:val="0"/>
+          <w:i/>
+        </w:rPr>
+        <w:t>to‘ved</w:t>
       </w:r>
       <w:r>
         <w:rPr>
           <w:b w:val="0"/>
           <w:i w:val="0"/>
         </w:rPr>
-        <w:t>Parallels and pattern: The idiom “the LORD knows” used of persons or ways indicates special regard (Exodus 33:17; Psalm 144:3). The verb ’avad for paths or peoples perishing is a common covenantal warning (Deuteronomy 8:19–20). Psalm 1’s distinctive twist is to oppose “knowing” not with “hating” or “judging,” but with “perishing,” thereby making divine knowledge the positive correlate of endurance.</w:t>
-      </w:r>
-      <w:r>
-        <w:br/>
-      </w:r>
-      <w:r>
-        <w:br/>
-      </w:r>
-      <w:r>
-        <w:br/>
+        <w:t xml:space="preserve">, from </w:t>
+      </w:r>
+      <w:r>
+        <w:rPr>
+          <w:b w:val="0"/>
+          <w:i/>
+        </w:rPr>
+        <w:t>’abad</w:t>
       </w:r>
       <w:r>
         <w:rPr>
           <w:b w:val="0"/>
           <w:i w:val="0"/>
         </w:rPr>
-        <w:t>In sum, Psalm 1’s artistry lies in how it lets a few concrete images carry a theology. The threefold no leads into a single, decisive yes; murmured Torah becomes plantedness; chaff names the logic of a life without weight. Set as the Psalter’s threshold—and framed with Psalm 2 by ashrei—it teaches that blessedness is neither luck nor stoicism but an apprenticeship: a voiced, communal, time-saturating attachment to the word that makes worlds and keeps ways.</w:t>
+        <w:t>, “to be lost, ruined, to vanish”). In other words, the path itself proves evanescent; it does not lead anywhere solid. This is not clever wordplay; it is moral ontology. Some ways participate in what endures, and so they endure. Other ways are a self-cancelling project. The ancient proverb-like idiom of “two ways,” familiar from Deuteronomy (11:28; 30:15) and Proverbs (e.g., 4:19), is here rendered as horticulture and law, wind and standing.</w:t>
+      </w:r>
+      <w:r>
+        <w:br/>
+      </w:r>
+      <w:r>
+        <w:br/>
+      </w:r>
+      <w:r>
+        <w:rPr>
+          <w:b w:val="0"/>
+          <w:i w:val="0"/>
+        </w:rPr>
+        <w:t xml:space="preserve">Two framing devices now snap into focus. First, inclusio: the poem begins with </w:t>
+      </w:r>
+      <w:r>
+        <w:rPr>
+          <w:b w:val="0"/>
+          <w:i/>
+        </w:rPr>
+        <w:t>derekh</w:t>
+      </w:r>
+      <w:r>
+        <w:rPr>
+          <w:b w:val="0"/>
+          <w:i w:val="0"/>
+        </w:rPr>
+        <w:t xml:space="preserve"> (“in the way of sinners he did not stand”) and ends with </w:t>
+      </w:r>
+      <w:r>
+        <w:rPr>
+          <w:b w:val="0"/>
+          <w:i/>
+        </w:rPr>
+        <w:t>derekh</w:t>
+      </w:r>
+      <w:r>
+        <w:rPr>
+          <w:b w:val="0"/>
+          <w:i w:val="0"/>
+        </w:rPr>
+        <w:t xml:space="preserve">. The envelope tells us that paths and their ends are the theme. Second, Psalm 2—its twin—answers Psalm 1’s personal map with a political version: nations plotting, God enthroned, a royal son; it ends where Psalm 1 begins, with </w:t>
+      </w:r>
+      <w:r>
+        <w:rPr>
+          <w:b w:val="0"/>
+          <w:i/>
+        </w:rPr>
+        <w:t>ashrei</w:t>
+      </w:r>
+      <w:r>
+        <w:rPr>
+          <w:b w:val="0"/>
+          <w:i w:val="0"/>
+        </w:rPr>
+        <w:t xml:space="preserve">. Together the two poems make a thesis: happiness is not luck; it is the durable good of alignment with a reality God knows and upholds. The Psalms will now sing the range of emotional weather that passes over such a life. But the landscape has been drawn. </w:t>
+      </w:r>
+      <w:r>
+        <w:br/>
+      </w:r>
+      <w:r>
+        <w:br/>
+      </w:r>
+      <w:r>
+        <w:rPr>
+          <w:b w:val="0"/>
+          <w:i w:val="0"/>
+        </w:rPr>
+        <w:t>Comparative notes:</w:t>
+      </w:r>
+      <w:r>
+        <w:br/>
+      </w:r>
+      <w:r>
+        <w:rPr>
+          <w:b w:val="0"/>
+          <w:i w:val="0"/>
+        </w:rPr>
+        <w:t>- The choice to say “the way perishes” (not “the wicked perish”) keeps the focus on pattern, not just persons.</w:t>
+      </w:r>
+      <w:r>
+        <w:br/>
+      </w:r>
+      <w:r>
+        <w:rPr>
+          <w:b w:val="0"/>
+          <w:i w:val="0"/>
+        </w:rPr>
+        <w:t>- The verbs quietly shift across the psalm: choices are cast as already made, images are painted in the present, consequences move into the future. It is the timeline of character.</w:t>
+      </w:r>
+      <w:r>
+        <w:br/>
+      </w:r>
+      <w:r>
+        <w:br/>
+      </w:r>
+      <w:r>
+        <w:rPr>
+          <w:b w:val="0"/>
+          <w:i w:val="0"/>
+        </w:rPr>
+        <w:t>Terms:</w:t>
+      </w:r>
+      <w:r>
+        <w:br/>
+      </w:r>
+      <w:r>
+        <w:rPr>
+          <w:b w:val="0"/>
+          <w:i w:val="0"/>
+        </w:rPr>
+        <w:t xml:space="preserve">- Inclusio: bracketing a unit with a repeated word or phrase (here, </w:t>
+      </w:r>
+      <w:r>
+        <w:rPr>
+          <w:b w:val="0"/>
+          <w:i/>
+        </w:rPr>
+        <w:t>derekh</w:t>
+      </w:r>
+      <w:r>
+        <w:rPr>
+          <w:b w:val="0"/>
+          <w:i w:val="0"/>
+        </w:rPr>
+        <w:t>).</w:t>
+      </w:r>
+      <w:r>
+        <w:br/>
+      </w:r>
+      <w:r>
+        <w:rPr>
+          <w:b w:val="0"/>
+          <w:i w:val="0"/>
+        </w:rPr>
+        <w:t xml:space="preserve">- </w:t>
+      </w:r>
+      <w:r>
+        <w:rPr>
+          <w:b w:val="0"/>
+          <w:i/>
+        </w:rPr>
+        <w:t>Yada‘</w:t>
+      </w:r>
+      <w:r>
+        <w:rPr>
+          <w:b w:val="0"/>
+          <w:i w:val="0"/>
+        </w:rPr>
+        <w:t>: know as intimate, protective regard, not mere cognition.</w:t>
       </w:r>
     </w:p>
     <w:p>
@@ -897,7 +1745,7 @@
         <w:t>Lexicon Entries (BDB/Klein) Reviewed</w:t>
       </w:r>
       <w:r>
-        <w:t>: 24</w:t>
+        <w:t>: 29</w:t>
       </w:r>
     </w:p>
     <w:p>
@@ -908,7 +1756,7 @@
         <w:t>Traditional Commentaries Reviewed</w:t>
       </w:r>
       <w:r>
-        <w:t>: 29 (Ibn Ezra (5); Malbim (4); Meiri (5); Metzudat David (5); Radak (5); Rashi (5))</w:t>
+        <w:t>: 23 (Ibn Ezra (3); Malbim (4); Meiri (4); Metzudat David (4); Radak (4); Rashi (4))</w:t>
       </w:r>
     </w:p>
     <w:p>
@@ -919,7 +1767,7 @@
         <w:t>Concordance Entries Reviewed</w:t>
       </w:r>
       <w:r>
-        <w:t>: 15</w:t>
+        <w:t>: 50</w:t>
       </w:r>
     </w:p>
     <w:p>
@@ -930,7 +1778,7 @@
         <w:t>Figurative Language Instances Reviewed</w:t>
       </w:r>
       <w:r>
-        <w:t>: 236</w:t>
+        <w:t>: 383</w:t>
       </w:r>
     </w:p>
     <w:p>
@@ -941,7 +1789,7 @@
         <w:t>Master Editor Prompt Size</w:t>
       </w:r>
       <w:r>
-        <w:t>: 120,232 characters</w:t>
+        <w:t>: 156,106 characters</w:t>
       </w:r>
     </w:p>
     <w:p>

</xml_diff>

<commit_message>
fixed date capture issue, fixed issue where docx was not capturing verse by verse commentary, improved formatting of docx
</commit_message>
<xml_diff>
--- a/output/test_psalm_1/psalm_001_commentary.docx
+++ b/output/test_psalm_1/psalm_001_commentary.docx
@@ -54,13 +54,13 @@
         <w:tblLook w:firstColumn="1" w:firstRow="1" w:lastColumn="0" w:lastRow="0" w:noHBand="0" w:noVBand="1" w:val="04A0"/>
       </w:tblPr>
       <w:tblGrid>
-        <w:gridCol w:w="4320"/>
-        <w:gridCol w:w="4320"/>
+        <w:gridCol w:w="4680"/>
+        <w:gridCol w:w="4680"/>
       </w:tblGrid>
       <w:tr>
         <w:tc>
           <w:tcPr>
-            <w:tcW w:type="dxa" w:w="4320"/>
+            <w:tcW w:type="dxa" w:w="4680"/>
           </w:tcPr>
           <w:p>
             <w:r>
@@ -79,7 +79,7 @@
         </w:tc>
         <w:tc>
           <w:tcPr>
-            <w:tcW w:type="dxa" w:w="4320"/>
+            <w:tcW w:type="dxa" w:w="4680"/>
           </w:tcPr>
           <w:p>
             <w:r>
@@ -98,7 +98,7 @@
       <w:tr>
         <w:tc>
           <w:tcPr>
-            <w:tcW w:type="dxa" w:w="4320"/>
+            <w:tcW w:type="dxa" w:w="4680"/>
           </w:tcPr>
           <w:p>
             <w:r>
@@ -117,7 +117,7 @@
         </w:tc>
         <w:tc>
           <w:tcPr>
-            <w:tcW w:type="dxa" w:w="4320"/>
+            <w:tcW w:type="dxa" w:w="4680"/>
           </w:tcPr>
           <w:p>
             <w:r>
@@ -134,7 +134,7 @@
       <w:tr>
         <w:tc>
           <w:tcPr>
-            <w:tcW w:type="dxa" w:w="4320"/>
+            <w:tcW w:type="dxa" w:w="4680"/>
           </w:tcPr>
           <w:p>
             <w:r>
@@ -153,7 +153,7 @@
         </w:tc>
         <w:tc>
           <w:tcPr>
-            <w:tcW w:type="dxa" w:w="4320"/>
+            <w:tcW w:type="dxa" w:w="4680"/>
           </w:tcPr>
           <w:p>
             <w:r>
@@ -174,7 +174,7 @@
       <w:tr>
         <w:tc>
           <w:tcPr>
-            <w:tcW w:type="dxa" w:w="4320"/>
+            <w:tcW w:type="dxa" w:w="4680"/>
           </w:tcPr>
           <w:p>
             <w:r>
@@ -193,7 +193,7 @@
         </w:tc>
         <w:tc>
           <w:tcPr>
-            <w:tcW w:type="dxa" w:w="4320"/>
+            <w:tcW w:type="dxa" w:w="4680"/>
           </w:tcPr>
           <w:p>
             <w:r>
@@ -210,7 +210,7 @@
       <w:tr>
         <w:tc>
           <w:tcPr>
-            <w:tcW w:type="dxa" w:w="4320"/>
+            <w:tcW w:type="dxa" w:w="4680"/>
           </w:tcPr>
           <w:p>
             <w:r>
@@ -229,7 +229,7 @@
         </w:tc>
         <w:tc>
           <w:tcPr>
-            <w:tcW w:type="dxa" w:w="4320"/>
+            <w:tcW w:type="dxa" w:w="4680"/>
           </w:tcPr>
           <w:p>
             <w:r>
@@ -246,7 +246,7 @@
       <w:tr>
         <w:tc>
           <w:tcPr>
-            <w:tcW w:type="dxa" w:w="4320"/>
+            <w:tcW w:type="dxa" w:w="4680"/>
           </w:tcPr>
           <w:p>
             <w:r>
@@ -265,7 +265,7 @@
         </w:tc>
         <w:tc>
           <w:tcPr>
-            <w:tcW w:type="dxa" w:w="4320"/>
+            <w:tcW w:type="dxa" w:w="4680"/>
           </w:tcPr>
           <w:p>
             <w:r>
@@ -316,6 +316,9 @@
       </w:r>
     </w:p>
     <w:p>
+      <w:pPr>
+        <w:pStyle w:val="SummaryText"/>
+      </w:pPr>
       <w:r>
         <w:rPr>
           <w:b/>
@@ -327,6 +330,9 @@
       </w:r>
     </w:p>
     <w:p>
+      <w:pPr>
+        <w:pStyle w:val="SummaryText"/>
+      </w:pPr>
       <w:r>
         <w:rPr>
           <w:b/>
@@ -338,6 +344,9 @@
       </w:r>
     </w:p>
     <w:p>
+      <w:pPr>
+        <w:pStyle w:val="SummaryText"/>
+      </w:pPr>
       <w:r>
         <w:rPr>
           <w:b/>
@@ -349,6 +358,9 @@
       </w:r>
     </w:p>
     <w:p>
+      <w:pPr>
+        <w:pStyle w:val="SummaryText"/>
+      </w:pPr>
       <w:r>
         <w:rPr>
           <w:b/>
@@ -360,6 +372,9 @@
       </w:r>
     </w:p>
     <w:p>
+      <w:pPr>
+        <w:pStyle w:val="SummaryText"/>
+      </w:pPr>
       <w:r>
         <w:rPr>
           <w:b/>
@@ -371,6 +386,9 @@
       </w:r>
     </w:p>
     <w:p>
+      <w:pPr>
+        <w:pStyle w:val="SummaryText"/>
+      </w:pPr>
       <w:r>
         <w:rPr>
           <w:b/>
@@ -382,6 +400,9 @@
       </w:r>
     </w:p>
     <w:p>
+      <w:pPr>
+        <w:pStyle w:val="SummaryText"/>
+      </w:pPr>
       <w:r>
         <w:rPr>
           <w:b/>
@@ -393,6 +414,9 @@
       </w:r>
     </w:p>
     <w:p>
+      <w:pPr>
+        <w:pStyle w:val="SummaryText"/>
+      </w:pPr>
       <w:r>
         <w:rPr>
           <w:b/>
@@ -404,6 +428,9 @@
       </w:r>
     </w:p>
     <w:p>
+      <w:pPr>
+        <w:pStyle w:val="SummaryText"/>
+      </w:pPr>
       <w:r>
         <w:rPr>
           <w:b/>
@@ -423,6 +450,9 @@
       </w:r>
     </w:p>
     <w:p>
+      <w:pPr>
+        <w:pStyle w:val="SummaryText"/>
+      </w:pPr>
       <w:r>
         <w:rPr>
           <w:b/>
@@ -434,6 +464,9 @@
       </w:r>
     </w:p>
     <w:p>
+      <w:pPr>
+        <w:pStyle w:val="SummaryText"/>
+      </w:pPr>
       <w:r>
         <w:rPr>
           <w:b/>
@@ -445,6 +478,9 @@
       </w:r>
     </w:p>
     <w:p>
+      <w:pPr>
+        <w:pStyle w:val="SummaryText"/>
+      </w:pPr>
       <w:r>
         <w:rPr>
           <w:b/>
@@ -456,6 +492,9 @@
       </w:r>
     </w:p>
     <w:p>
+      <w:pPr>
+        <w:pStyle w:val="SummaryText"/>
+      </w:pPr>
       <w:r>
         <w:rPr>
           <w:b/>
@@ -475,6 +514,9 @@
       </w:r>
     </w:p>
     <w:p>
+      <w:pPr>
+        <w:pStyle w:val="SummaryText"/>
+      </w:pPr>
       <w:r>
         <w:t>October 21, 2025</w:t>
       </w:r>
@@ -482,7 +524,7 @@
     <w:sectPr>
       <w:footerReference w:type="default" r:id="rId9"/>
       <w:pgSz w:w="12240" w:h="15840"/>
-      <w:pgMar w:top="1440" w:right="1800" w:bottom="1440" w:left="1800" w:header="720" w:footer="720" w:gutter="0"/>
+      <w:pgMar w:top="1440" w:right="1440" w:bottom="1440" w:left="1440" w:header="720" w:footer="720" w:gutter="0"/>
       <w:cols w:space="720"/>
       <w:docGrid w:linePitch="360"/>
     </w:sectPr>
@@ -12564,7 +12606,18 @@
     <w:basedOn w:val="Normal"/>
     <w:rPr>
       <w:rFonts w:ascii="Aptos" w:hAnsi="Aptos"/>
-      <w:sz w:val="22"/>
+      <w:sz w:val="24"/>
+    </w:rPr>
+  </w:style>
+  <w:style w:type="paragraph" w:customStyle="1" w:styleId="SummaryText">
+    <w:name w:val="SummaryText"/>
+    <w:basedOn w:val="Normal"/>
+    <w:pPr>
+      <w:spacing w:line="168" w:lineRule="auto"/>
+    </w:pPr>
+    <w:rPr>
+      <w:rFonts w:ascii="Times New Roman" w:hAnsi="Times New Roman"/>
+      <w:sz w:val="18"/>
     </w:rPr>
   </w:style>
 </w:styles>

</xml_diff>